<commit_message>
add new files lab08
</commit_message>
<xml_diff>
--- a/labs/lab08/report/report.docx
+++ b/labs/lab08/report/report.docx
@@ -1344,7 +1344,7 @@
     </w:p>
     <w:bookmarkEnd w:id="0"/>
     <w:bookmarkEnd w:id="86"/>
-    <w:bookmarkStart w:id="87" w:name="выводы"/>
+    <w:bookmarkStart w:id="115" w:name="самостоятельная-работа"/>
     <w:p>
       <w:pPr>
         <w:pStyle w:val="Heading1"/>
@@ -1359,6 +1359,478 @@
         <w:tab/>
       </w:r>
       <w:r>
+        <w:t xml:space="preserve">Самостоятельная работа</w:t>
+      </w:r>
+    </w:p>
+    <w:p>
+      <w:pPr>
+        <w:numPr>
+          <w:ilvl w:val="0"/>
+          <w:numId w:val="1005"/>
+        </w:numPr>
+        <w:pStyle w:val="Compact"/>
+      </w:pPr>
+      <w:r>
+        <w:t xml:space="preserve">Создала файлы для самостоятельной работы.</w:t>
+      </w:r>
+    </w:p>
+    <w:bookmarkStart w:id="0" w:name="fig:0018"/>
+    <w:p>
+      <w:pPr>
+        <w:pStyle w:val="CaptionedFigure"/>
+      </w:pPr>
+      <w:bookmarkStart w:id="90" w:name="fig:0018"/>
+      <w:r>
+        <w:drawing>
+          <wp:inline>
+            <wp:extent cx="5334000" cy="1362318"/>
+            <wp:effectExtent b="0" l="0" r="0" t="0"/>
+            <wp:docPr descr="Figure 17: Файлы" title="" id="88" name="Picture"/>
+            <a:graphic>
+              <a:graphicData uri="http://schemas.openxmlformats.org/drawingml/2006/picture">
+                <pic:pic>
+                  <pic:nvPicPr>
+                    <pic:cNvPr descr="image/зад1.png" id="89" name="Picture"/>
+                    <pic:cNvPicPr>
+                      <a:picLocks noChangeArrowheads="1" noChangeAspect="1"/>
+                    </pic:cNvPicPr>
+                  </pic:nvPicPr>
+                  <pic:blipFill>
+                    <a:blip r:embed="rId87"/>
+                    <a:stretch>
+                      <a:fillRect/>
+                    </a:stretch>
+                  </pic:blipFill>
+                  <pic:spPr bwMode="auto">
+                    <a:xfrm>
+                      <a:off x="0" y="0"/>
+                      <a:ext cx="5334000" cy="1362318"/>
+                    </a:xfrm>
+                    <a:prstGeom prst="rect">
+                      <a:avLst/>
+                    </a:prstGeom>
+                    <a:noFill/>
+                    <a:ln w="9525">
+                      <a:noFill/>
+                      <a:headEnd/>
+                      <a:tailEnd/>
+                    </a:ln>
+                  </pic:spPr>
+                </pic:pic>
+              </a:graphicData>
+            </a:graphic>
+          </wp:inline>
+        </w:drawing>
+      </w:r>
+      <w:bookmarkEnd w:id="90"/>
+    </w:p>
+    <w:p>
+      <w:pPr>
+        <w:pStyle w:val="ImageCaption"/>
+      </w:pPr>
+      <w:r>
+        <w:t xml:space="preserve">Figure 17: Файлы</w:t>
+      </w:r>
+    </w:p>
+    <w:bookmarkEnd w:id="0"/>
+    <w:p>
+      <w:pPr>
+        <w:pStyle w:val="BodyText"/>
+      </w:pPr>
+      <w:r>
+        <w:t xml:space="preserve">Написала программу для нахождения наименьшей из 3 целочисленных переменных a, b и c. Значения перемнных взяла из таблицы 8.5 в соответствии с вариантом. У меня вариант 10. Значения: 41, 62, 35.</w:t>
+      </w:r>
+    </w:p>
+    <w:bookmarkStart w:id="0" w:name="fig:0019"/>
+    <w:p>
+      <w:pPr>
+        <w:pStyle w:val="CaptionedFigure"/>
+      </w:pPr>
+      <w:bookmarkStart w:id="94" w:name="fig:0019"/>
+      <w:r>
+        <w:drawing>
+          <wp:inline>
+            <wp:extent cx="5334000" cy="6451904"/>
+            <wp:effectExtent b="0" l="0" r="0" t="0"/>
+            <wp:docPr descr="Figure 18: Программа" title="" id="92" name="Picture"/>
+            <a:graphic>
+              <a:graphicData uri="http://schemas.openxmlformats.org/drawingml/2006/picture">
+                <pic:pic>
+                  <pic:nvPicPr>
+                    <pic:cNvPr descr="image/зад12.png" id="93" name="Picture"/>
+                    <pic:cNvPicPr>
+                      <a:picLocks noChangeArrowheads="1" noChangeAspect="1"/>
+                    </pic:cNvPicPr>
+                  </pic:nvPicPr>
+                  <pic:blipFill>
+                    <a:blip r:embed="rId91"/>
+                    <a:stretch>
+                      <a:fillRect/>
+                    </a:stretch>
+                  </pic:blipFill>
+                  <pic:spPr bwMode="auto">
+                    <a:xfrm>
+                      <a:off x="0" y="0"/>
+                      <a:ext cx="5334000" cy="6451904"/>
+                    </a:xfrm>
+                    <a:prstGeom prst="rect">
+                      <a:avLst/>
+                    </a:prstGeom>
+                    <a:noFill/>
+                    <a:ln w="9525">
+                      <a:noFill/>
+                      <a:headEnd/>
+                      <a:tailEnd/>
+                    </a:ln>
+                  </pic:spPr>
+                </pic:pic>
+              </a:graphicData>
+            </a:graphic>
+          </wp:inline>
+        </w:drawing>
+      </w:r>
+      <w:bookmarkEnd w:id="94"/>
+    </w:p>
+    <w:p>
+      <w:pPr>
+        <w:pStyle w:val="ImageCaption"/>
+      </w:pPr>
+      <w:r>
+        <w:t xml:space="preserve">Figure 18: Программа</w:t>
+      </w:r>
+    </w:p>
+    <w:bookmarkEnd w:id="0"/>
+    <w:bookmarkStart w:id="0" w:name="fig:0020"/>
+    <w:p>
+      <w:pPr>
+        <w:pStyle w:val="CaptionedFigure"/>
+      </w:pPr>
+      <w:bookmarkStart w:id="98" w:name="fig:0020"/>
+      <w:r>
+        <w:drawing>
+          <wp:inline>
+            <wp:extent cx="5334000" cy="6451904"/>
+            <wp:effectExtent b="0" l="0" r="0" t="0"/>
+            <wp:docPr descr="Figure 19: Программа" title="" id="96" name="Picture"/>
+            <a:graphic>
+              <a:graphicData uri="http://schemas.openxmlformats.org/drawingml/2006/picture">
+                <pic:pic>
+                  <pic:nvPicPr>
+                    <pic:cNvPr descr="image/зад13.png" id="97" name="Picture"/>
+                    <pic:cNvPicPr>
+                      <a:picLocks noChangeArrowheads="1" noChangeAspect="1"/>
+                    </pic:cNvPicPr>
+                  </pic:nvPicPr>
+                  <pic:blipFill>
+                    <a:blip r:embed="rId95"/>
+                    <a:stretch>
+                      <a:fillRect/>
+                    </a:stretch>
+                  </pic:blipFill>
+                  <pic:spPr bwMode="auto">
+                    <a:xfrm>
+                      <a:off x="0" y="0"/>
+                      <a:ext cx="5334000" cy="6451904"/>
+                    </a:xfrm>
+                    <a:prstGeom prst="rect">
+                      <a:avLst/>
+                    </a:prstGeom>
+                    <a:noFill/>
+                    <a:ln w="9525">
+                      <a:noFill/>
+                      <a:headEnd/>
+                      <a:tailEnd/>
+                    </a:ln>
+                  </pic:spPr>
+                </pic:pic>
+              </a:graphicData>
+            </a:graphic>
+          </wp:inline>
+        </w:drawing>
+      </w:r>
+      <w:bookmarkEnd w:id="98"/>
+    </w:p>
+    <w:p>
+      <w:pPr>
+        <w:pStyle w:val="ImageCaption"/>
+      </w:pPr>
+      <w:r>
+        <w:t xml:space="preserve">Figure 19: Программа</w:t>
+      </w:r>
+    </w:p>
+    <w:bookmarkEnd w:id="0"/>
+    <w:bookmarkStart w:id="0" w:name="fig:0021"/>
+    <w:p>
+      <w:pPr>
+        <w:pStyle w:val="CaptionedFigure"/>
+      </w:pPr>
+      <w:bookmarkStart w:id="102" w:name="fig:0021"/>
+      <w:r>
+        <w:drawing>
+          <wp:inline>
+            <wp:extent cx="5334000" cy="1912350"/>
+            <wp:effectExtent b="0" l="0" r="0" t="0"/>
+            <wp:docPr descr="Figure 20: Результат" title="" id="100" name="Picture"/>
+            <a:graphic>
+              <a:graphicData uri="http://schemas.openxmlformats.org/drawingml/2006/picture">
+                <pic:pic>
+                  <pic:nvPicPr>
+                    <pic:cNvPr descr="image/зад14.png" id="101" name="Picture"/>
+                    <pic:cNvPicPr>
+                      <a:picLocks noChangeArrowheads="1" noChangeAspect="1"/>
+                    </pic:cNvPicPr>
+                  </pic:nvPicPr>
+                  <pic:blipFill>
+                    <a:blip r:embed="rId99"/>
+                    <a:stretch>
+                      <a:fillRect/>
+                    </a:stretch>
+                  </pic:blipFill>
+                  <pic:spPr bwMode="auto">
+                    <a:xfrm>
+                      <a:off x="0" y="0"/>
+                      <a:ext cx="5334000" cy="1912350"/>
+                    </a:xfrm>
+                    <a:prstGeom prst="rect">
+                      <a:avLst/>
+                    </a:prstGeom>
+                    <a:noFill/>
+                    <a:ln w="9525">
+                      <a:noFill/>
+                      <a:headEnd/>
+                      <a:tailEnd/>
+                    </a:ln>
+                  </pic:spPr>
+                </pic:pic>
+              </a:graphicData>
+            </a:graphic>
+          </wp:inline>
+        </w:drawing>
+      </w:r>
+      <w:bookmarkEnd w:id="102"/>
+    </w:p>
+    <w:p>
+      <w:pPr>
+        <w:pStyle w:val="ImageCaption"/>
+      </w:pPr>
+      <w:r>
+        <w:t xml:space="preserve">Figure 20: Результат</w:t>
+      </w:r>
+    </w:p>
+    <w:bookmarkEnd w:id="0"/>
+    <w:p>
+      <w:pPr>
+        <w:pStyle w:val="BodyText"/>
+      </w:pPr>
+      <w:r>
+        <w:t xml:space="preserve">Программа работает не совсем корректно, выдаёт неправильное число. Однако если ввести другое число b, которое меньше заданных, то работает верно.</w:t>
+      </w:r>
+    </w:p>
+    <w:p>
+      <w:pPr>
+        <w:numPr>
+          <w:ilvl w:val="0"/>
+          <w:numId w:val="1006"/>
+        </w:numPr>
+        <w:pStyle w:val="Compact"/>
+      </w:pPr>
+      <w:r>
+        <w:t xml:space="preserve">Написала программу для вычисления функции, представленная в таблице 8.6 в соответствии с вариантом. У меня вариант 10. Значения (3;0) и (1;2)</w:t>
+      </w:r>
+    </w:p>
+    <w:bookmarkStart w:id="0" w:name="fig:0022"/>
+    <w:p>
+      <w:pPr>
+        <w:pStyle w:val="CaptionedFigure"/>
+      </w:pPr>
+      <w:bookmarkStart w:id="106" w:name="fig:0022"/>
+      <w:r>
+        <w:drawing>
+          <wp:inline>
+            <wp:extent cx="5334000" cy="5378450"/>
+            <wp:effectExtent b="0" l="0" r="0" t="0"/>
+            <wp:docPr descr="Figure 21: Программа" title="" id="104" name="Picture"/>
+            <a:graphic>
+              <a:graphicData uri="http://schemas.openxmlformats.org/drawingml/2006/picture">
+                <pic:pic>
+                  <pic:nvPicPr>
+                    <pic:cNvPr descr="image/зад2.png" id="105" name="Picture"/>
+                    <pic:cNvPicPr>
+                      <a:picLocks noChangeArrowheads="1" noChangeAspect="1"/>
+                    </pic:cNvPicPr>
+                  </pic:nvPicPr>
+                  <pic:blipFill>
+                    <a:blip r:embed="rId103"/>
+                    <a:stretch>
+                      <a:fillRect/>
+                    </a:stretch>
+                  </pic:blipFill>
+                  <pic:spPr bwMode="auto">
+                    <a:xfrm>
+                      <a:off x="0" y="0"/>
+                      <a:ext cx="5334000" cy="5378450"/>
+                    </a:xfrm>
+                    <a:prstGeom prst="rect">
+                      <a:avLst/>
+                    </a:prstGeom>
+                    <a:noFill/>
+                    <a:ln w="9525">
+                      <a:noFill/>
+                      <a:headEnd/>
+                      <a:tailEnd/>
+                    </a:ln>
+                  </pic:spPr>
+                </pic:pic>
+              </a:graphicData>
+            </a:graphic>
+          </wp:inline>
+        </w:drawing>
+      </w:r>
+      <w:bookmarkEnd w:id="106"/>
+    </w:p>
+    <w:p>
+      <w:pPr>
+        <w:pStyle w:val="ImageCaption"/>
+      </w:pPr>
+      <w:r>
+        <w:t xml:space="preserve">Figure 21: Программа</w:t>
+      </w:r>
+    </w:p>
+    <w:bookmarkEnd w:id="0"/>
+    <w:bookmarkStart w:id="0" w:name="fig:0023"/>
+    <w:p>
+      <w:pPr>
+        <w:pStyle w:val="CaptionedFigure"/>
+      </w:pPr>
+      <w:bookmarkStart w:id="110" w:name="fig:0023"/>
+      <w:r>
+        <w:drawing>
+          <wp:inline>
+            <wp:extent cx="5334000" cy="5378450"/>
+            <wp:effectExtent b="0" l="0" r="0" t="0"/>
+            <wp:docPr descr="Figure 22: Программа" title="" id="108" name="Picture"/>
+            <a:graphic>
+              <a:graphicData uri="http://schemas.openxmlformats.org/drawingml/2006/picture">
+                <pic:pic>
+                  <pic:nvPicPr>
+                    <pic:cNvPr descr="image/зад21.png" id="109" name="Picture"/>
+                    <pic:cNvPicPr>
+                      <a:picLocks noChangeArrowheads="1" noChangeAspect="1"/>
+                    </pic:cNvPicPr>
+                  </pic:nvPicPr>
+                  <pic:blipFill>
+                    <a:blip r:embed="rId107"/>
+                    <a:stretch>
+                      <a:fillRect/>
+                    </a:stretch>
+                  </pic:blipFill>
+                  <pic:spPr bwMode="auto">
+                    <a:xfrm>
+                      <a:off x="0" y="0"/>
+                      <a:ext cx="5334000" cy="5378450"/>
+                    </a:xfrm>
+                    <a:prstGeom prst="rect">
+                      <a:avLst/>
+                    </a:prstGeom>
+                    <a:noFill/>
+                    <a:ln w="9525">
+                      <a:noFill/>
+                      <a:headEnd/>
+                      <a:tailEnd/>
+                    </a:ln>
+                  </pic:spPr>
+                </pic:pic>
+              </a:graphicData>
+            </a:graphic>
+          </wp:inline>
+        </w:drawing>
+      </w:r>
+      <w:bookmarkEnd w:id="110"/>
+    </w:p>
+    <w:p>
+      <w:pPr>
+        <w:pStyle w:val="ImageCaption"/>
+      </w:pPr>
+      <w:r>
+        <w:t xml:space="preserve">Figure 22: Программа</w:t>
+      </w:r>
+    </w:p>
+    <w:bookmarkEnd w:id="0"/>
+    <w:bookmarkStart w:id="0" w:name="fig:0024"/>
+    <w:p>
+      <w:pPr>
+        <w:pStyle w:val="CaptionedFigure"/>
+      </w:pPr>
+      <w:bookmarkStart w:id="114" w:name="fig:0024"/>
+      <w:r>
+        <w:drawing>
+          <wp:inline>
+            <wp:extent cx="5334000" cy="1977341"/>
+            <wp:effectExtent b="0" l="0" r="0" t="0"/>
+            <wp:docPr descr="Figure 23: Результат" title="" id="112" name="Picture"/>
+            <a:graphic>
+              <a:graphicData uri="http://schemas.openxmlformats.org/drawingml/2006/picture">
+                <pic:pic>
+                  <pic:nvPicPr>
+                    <pic:cNvPr descr="image/зад22.png" id="113" name="Picture"/>
+                    <pic:cNvPicPr>
+                      <a:picLocks noChangeArrowheads="1" noChangeAspect="1"/>
+                    </pic:cNvPicPr>
+                  </pic:nvPicPr>
+                  <pic:blipFill>
+                    <a:blip r:embed="rId111"/>
+                    <a:stretch>
+                      <a:fillRect/>
+                    </a:stretch>
+                  </pic:blipFill>
+                  <pic:spPr bwMode="auto">
+                    <a:xfrm>
+                      <a:off x="0" y="0"/>
+                      <a:ext cx="5334000" cy="1977341"/>
+                    </a:xfrm>
+                    <a:prstGeom prst="rect">
+                      <a:avLst/>
+                    </a:prstGeom>
+                    <a:noFill/>
+                    <a:ln w="9525">
+                      <a:noFill/>
+                      <a:headEnd/>
+                      <a:tailEnd/>
+                    </a:ln>
+                  </pic:spPr>
+                </pic:pic>
+              </a:graphicData>
+            </a:graphic>
+          </wp:inline>
+        </w:drawing>
+      </w:r>
+      <w:bookmarkEnd w:id="114"/>
+    </w:p>
+    <w:p>
+      <w:pPr>
+        <w:pStyle w:val="ImageCaption"/>
+      </w:pPr>
+      <w:r>
+        <w:t xml:space="preserve">Figure 23: Результат</w:t>
+      </w:r>
+    </w:p>
+    <w:bookmarkEnd w:id="0"/>
+    <w:bookmarkEnd w:id="115"/>
+    <w:bookmarkStart w:id="116" w:name="выводы"/>
+    <w:p>
+      <w:pPr>
+        <w:pStyle w:val="Heading1"/>
+      </w:pPr>
+      <w:r>
+        <w:rPr>
+          <w:rStyle w:val="SectionNumber"/>
+        </w:rPr>
+        <w:t xml:space="preserve">5</w:t>
+      </w:r>
+      <w:r>
+        <w:tab/>
+      </w:r>
+      <w:r>
         <w:t xml:space="preserve">Выводы</w:t>
       </w:r>
     </w:p>
@@ -1370,7 +1842,7 @@
         <w:t xml:space="preserve">Изучила команды условного и безусловного переходов. Приобрела навыки написания программ с использованием переходов. Познакомилась с назначением и структурой файла листинга.</w:t>
       </w:r>
     </w:p>
-    <w:bookmarkEnd w:id="87"/>
+    <w:bookmarkEnd w:id="116"/>
     <w:sectPr/>
   </w:body>
 </w:document>
@@ -1938,6 +2410,66 @@
     </w:lvlOverride>
     <w:lvlOverride w:ilvl="8">
       <w:startOverride w:val="4"/>
+    </w:lvlOverride>
+  </w:num>
+  <w:num w:numId="1005">
+    <w:abstractNumId w:val="99411"/>
+    <w:lvlOverride w:ilvl="0">
+      <w:startOverride w:val="1"/>
+    </w:lvlOverride>
+    <w:lvlOverride w:ilvl="1">
+      <w:startOverride w:val="1"/>
+    </w:lvlOverride>
+    <w:lvlOverride w:ilvl="2">
+      <w:startOverride w:val="1"/>
+    </w:lvlOverride>
+    <w:lvlOverride w:ilvl="3">
+      <w:startOverride w:val="1"/>
+    </w:lvlOverride>
+    <w:lvlOverride w:ilvl="4">
+      <w:startOverride w:val="1"/>
+    </w:lvlOverride>
+    <w:lvlOverride w:ilvl="5">
+      <w:startOverride w:val="1"/>
+    </w:lvlOverride>
+    <w:lvlOverride w:ilvl="6">
+      <w:startOverride w:val="1"/>
+    </w:lvlOverride>
+    <w:lvlOverride w:ilvl="7">
+      <w:startOverride w:val="1"/>
+    </w:lvlOverride>
+    <w:lvlOverride w:ilvl="8">
+      <w:startOverride w:val="1"/>
+    </w:lvlOverride>
+  </w:num>
+  <w:num w:numId="1006">
+    <w:abstractNumId w:val="99412"/>
+    <w:lvlOverride w:ilvl="0">
+      <w:startOverride w:val="2"/>
+    </w:lvlOverride>
+    <w:lvlOverride w:ilvl="1">
+      <w:startOverride w:val="2"/>
+    </w:lvlOverride>
+    <w:lvlOverride w:ilvl="2">
+      <w:startOverride w:val="2"/>
+    </w:lvlOverride>
+    <w:lvlOverride w:ilvl="3">
+      <w:startOverride w:val="2"/>
+    </w:lvlOverride>
+    <w:lvlOverride w:ilvl="4">
+      <w:startOverride w:val="2"/>
+    </w:lvlOverride>
+    <w:lvlOverride w:ilvl="5">
+      <w:startOverride w:val="2"/>
+    </w:lvlOverride>
+    <w:lvlOverride w:ilvl="6">
+      <w:startOverride w:val="2"/>
+    </w:lvlOverride>
+    <w:lvlOverride w:ilvl="7">
+      <w:startOverride w:val="2"/>
+    </w:lvlOverride>
+    <w:lvlOverride w:ilvl="8">
+      <w:startOverride w:val="2"/>
     </w:lvlOverride>
   </w:num>
 </w:numbering>

</xml_diff>